<commit_message>
Opdateret dokumenter med CHE's rettelser
</commit_message>
<xml_diff>
--- a/doc/Design og Arkitektur.docx
+++ b/doc/Design og Arkitektur.docx
@@ -1499,7 +1499,6 @@
         </w:rPr>
       </w:pPr>
       <w:proofErr w:type="spellStart"/>
-      <w:proofErr w:type="gramStart"/>
       <w:r>
         <w:rPr>
           <w:rFonts w:ascii="Courier New" w:hAnsi="Courier New" w:cs="Courier New"/>
@@ -1524,7 +1523,6 @@
         <w:t>MySQL</w:t>
       </w:r>
       <w:proofErr w:type="spellEnd"/>
-      <w:proofErr w:type="gramEnd"/>
     </w:p>
     <w:p>
       <w:pPr>
@@ -1589,7 +1587,6 @@
         </w:rPr>
       </w:pPr>
       <w:proofErr w:type="spellStart"/>
-      <w:proofErr w:type="gramStart"/>
       <w:r>
         <w:rPr>
           <w:rFonts w:ascii="Courier New" w:hAnsi="Courier New" w:cs="Courier New"/>
@@ -1614,7 +1611,6 @@
         <w:t>cprNrBorger</w:t>
       </w:r>
       <w:proofErr w:type="spellEnd"/>
-      <w:proofErr w:type="gramEnd"/>
     </w:p>
     <w:p>
       <w:pPr>
@@ -1644,7 +1640,6 @@
         </w:rPr>
       </w:pPr>
       <w:proofErr w:type="spellStart"/>
-      <w:proofErr w:type="gramStart"/>
       <w:r>
         <w:rPr>
           <w:rFonts w:ascii="Courier New" w:hAnsi="Courier New" w:cs="Courier New"/>
@@ -1660,7 +1655,6 @@
         </w:rPr>
         <w:t xml:space="preserve">                          bruger</w:t>
       </w:r>
-      <w:proofErr w:type="gramEnd"/>
     </w:p>
     <w:p>
       <w:pPr>
@@ -1687,14 +1681,15 @@
         <w:rPr>
           <w:rFonts w:ascii="Courier New" w:hAnsi="Courier New" w:cs="Courier New"/>
           <w:sz w:val="20"/>
+          <w:lang w:val="en-US"/>
         </w:rPr>
       </w:pPr>
       <w:proofErr w:type="spellStart"/>
-      <w:proofErr w:type="gramStart"/>
       <w:r>
         <w:rPr>
           <w:rFonts w:ascii="Courier New" w:hAnsi="Courier New" w:cs="Courier New"/>
           <w:sz w:val="20"/>
+          <w:lang w:val="en-US"/>
         </w:rPr>
         <w:t>UserIdentificationOnBehalfOf</w:t>
       </w:r>
@@ -1703,10 +1698,20 @@
         <w:rPr>
           <w:rFonts w:ascii="Courier New" w:hAnsi="Courier New" w:cs="Courier New"/>
           <w:sz w:val="20"/>
+          <w:lang w:val="en-US"/>
         </w:rPr>
-        <w:t xml:space="preserve">                ansvarlig</w:t>
-      </w:r>
-      <w:proofErr w:type="gramEnd"/>
+        <w:t xml:space="preserve">                </w:t>
+      </w:r>
+      <w:proofErr w:type="spellStart"/>
+      <w:r>
+        <w:rPr>
+          <w:rFonts w:ascii="Courier New" w:hAnsi="Courier New" w:cs="Courier New"/>
+          <w:sz w:val="20"/>
+          <w:lang w:val="en-US"/>
+        </w:rPr>
+        <w:t>ansvarlig</w:t>
+      </w:r>
+      <w:proofErr w:type="spellEnd"/>
     </w:p>
     <w:p>
       <w:pPr>
@@ -1733,14 +1738,15 @@
         <w:rPr>
           <w:rFonts w:ascii="Courier New" w:hAnsi="Courier New" w:cs="Courier New"/>
           <w:sz w:val="20"/>
+          <w:lang w:val="en-US"/>
         </w:rPr>
       </w:pPr>
       <w:proofErr w:type="spellStart"/>
-      <w:proofErr w:type="gramStart"/>
       <w:r>
         <w:rPr>
           <w:rFonts w:ascii="Courier New" w:hAnsi="Courier New" w:cs="Courier New"/>
           <w:sz w:val="20"/>
+          <w:lang w:val="en-US"/>
         </w:rPr>
         <w:t>HealthcareProfessionalOrganization</w:t>
       </w:r>
@@ -1749,6 +1755,7 @@
         <w:rPr>
           <w:rFonts w:ascii="Courier New" w:hAnsi="Courier New" w:cs="Courier New"/>
           <w:sz w:val="20"/>
+          <w:lang w:val="en-US"/>
         </w:rPr>
         <w:t xml:space="preserve">          </w:t>
       </w:r>
@@ -1757,11 +1764,11 @@
         <w:rPr>
           <w:rFonts w:ascii="Courier New" w:hAnsi="Courier New" w:cs="Courier New"/>
           <w:sz w:val="20"/>
+          <w:lang w:val="en-US"/>
         </w:rPr>
         <w:t>orgUsingID</w:t>
       </w:r>
       <w:proofErr w:type="spellEnd"/>
-      <w:proofErr w:type="gramEnd"/>
     </w:p>
     <w:p>
       <w:pPr>
@@ -1788,14 +1795,15 @@
         <w:rPr>
           <w:rFonts w:ascii="Courier New" w:hAnsi="Courier New" w:cs="Courier New"/>
           <w:sz w:val="20"/>
+          <w:lang w:val="en-US"/>
         </w:rPr>
       </w:pPr>
       <w:proofErr w:type="spellStart"/>
-      <w:proofErr w:type="gramStart"/>
       <w:r>
         <w:rPr>
           <w:rFonts w:ascii="Courier New" w:hAnsi="Courier New" w:cs="Courier New"/>
           <w:sz w:val="20"/>
+          <w:lang w:val="en-US"/>
         </w:rPr>
         <w:t>SourceSystemIdentifier</w:t>
       </w:r>
@@ -1804,6 +1812,7 @@
         <w:rPr>
           <w:rFonts w:ascii="Courier New" w:hAnsi="Courier New" w:cs="Courier New"/>
           <w:sz w:val="20"/>
+          <w:lang w:val="en-US"/>
         </w:rPr>
         <w:t xml:space="preserve">                      </w:t>
       </w:r>
@@ -1812,11 +1821,11 @@
         <w:rPr>
           <w:rFonts w:ascii="Courier New" w:hAnsi="Courier New" w:cs="Courier New"/>
           <w:sz w:val="20"/>
+          <w:lang w:val="en-US"/>
         </w:rPr>
         <w:t>systemName</w:t>
       </w:r>
       <w:proofErr w:type="spellEnd"/>
-      <w:proofErr w:type="gramEnd"/>
     </w:p>
     <w:p>
       <w:pPr>
@@ -1892,7 +1901,6 @@
         </w:rPr>
       </w:pPr>
       <w:proofErr w:type="spellStart"/>
-      <w:proofErr w:type="gramStart"/>
       <w:r>
         <w:rPr>
           <w:rFonts w:ascii="Courier New" w:hAnsi="Courier New" w:cs="Courier New"/>
@@ -1917,7 +1925,6 @@
         <w:t>sessionId</w:t>
       </w:r>
       <w:proofErr w:type="spellEnd"/>
-      <w:proofErr w:type="gramEnd"/>
     </w:p>
     <w:p>
       <w:pPr>
@@ -1951,23 +1958,7 @@
           <w:rFonts w:ascii="Courier New" w:hAnsi="Courier New" w:cs="Courier New"/>
           <w:sz w:val="20"/>
         </w:rPr>
-        <w:t>"2012</w:t>
-      </w:r>
-      <w:proofErr w:type="gramStart"/>
-      <w:r>
-        <w:rPr>
-          <w:rFonts w:ascii="Courier New" w:hAnsi="Courier New" w:cs="Courier New"/>
-          <w:sz w:val="20"/>
-        </w:rPr>
-        <w:t>.....</w:t>
-      </w:r>
-      <w:proofErr w:type="gramEnd"/>
-      <w:r>
-        <w:rPr>
-          <w:rFonts w:ascii="Courier New" w:hAnsi="Courier New" w:cs="Courier New"/>
-          <w:sz w:val="20"/>
-        </w:rPr>
-        <w:t>"                                 tidspunkt</w:t>
+        <w:t>"2012....."                                 tidspunkt</w:t>
       </w:r>
     </w:p>
     <w:p/>
@@ -2194,7 +2185,13 @@
       </w:r>
       <w:proofErr w:type="spellStart"/>
       <w:r>
-        <w:t>konfigurebart</w:t>
+        <w:t>konfigure</w:t>
+      </w:r>
+      <w:r>
+        <w:t>r</w:t>
+      </w:r>
+      <w:r>
+        <w:t>bart</w:t>
       </w:r>
       <w:proofErr w:type="spellEnd"/>
       <w:r>
@@ -2210,7 +2207,13 @@
         </w:numPr>
       </w:pPr>
       <w:r>
-        <w:t xml:space="preserve">Udføre søgning i </w:t>
+        <w:t>Udføre</w:t>
+      </w:r>
+      <w:r>
+        <w:t>r</w:t>
+      </w:r>
+      <w:r>
+        <w:t xml:space="preserve"> søgning i </w:t>
       </w:r>
       <w:proofErr w:type="spellStart"/>
       <w:r>
@@ -2226,7 +2229,25 @@
       </w:r>
       <w:proofErr w:type="spellEnd"/>
       <w:r>
-        <w:t xml:space="preserve"> hvor langt man er nået - hvis det er første gang jobbet køre vil det tage op til nu minus 30 sec. Ellers hentes alt der er </w:t>
+        <w:t xml:space="preserve"> hvor langt man er nået - hvis det er første gang jobbet køre</w:t>
+      </w:r>
+      <w:r>
+        <w:t>r</w:t>
+      </w:r>
+      <w:r>
+        <w:t xml:space="preserve"> vil det tage op til </w:t>
+      </w:r>
+      <w:r>
+        <w:t>”</w:t>
+      </w:r>
+      <w:r>
+        <w:t>nu</w:t>
+      </w:r>
+      <w:r>
+        <w:t>”</w:t>
+      </w:r>
+      <w:r>
+        <w:t xml:space="preserve"> minus 30 sec. Ellers hentes alt der er </w:t>
       </w:r>
       <w:proofErr w:type="spellStart"/>
       <w:r>
@@ -2234,7 +2255,19 @@
       </w:r>
       <w:proofErr w:type="spellEnd"/>
       <w:r>
-        <w:t xml:space="preserve"> siden sidste kørsel til nu minus 30 sec.</w:t>
+        <w:t xml:space="preserve"> siden sidste kørsel til </w:t>
+      </w:r>
+      <w:r>
+        <w:t>”</w:t>
+      </w:r>
+      <w:r>
+        <w:t>nu</w:t>
+      </w:r>
+      <w:r>
+        <w:t>”</w:t>
+      </w:r>
+      <w:r>
+        <w:t xml:space="preserve"> minus 30 sec.</w:t>
       </w:r>
     </w:p>
     <w:p>
@@ -2245,11 +2278,12 @@
           <w:numId w:val="47"/>
         </w:numPr>
       </w:pPr>
-      <w:proofErr w:type="gramStart"/>
       <w:r>
         <w:t>Overføre</w:t>
       </w:r>
-      <w:proofErr w:type="gramEnd"/>
+      <w:r>
+        <w:t>r</w:t>
+      </w:r>
       <w:r>
         <w:t xml:space="preserve"> data til </w:t>
       </w:r>
@@ -2259,7 +2293,13 @@
       </w:r>
       <w:proofErr w:type="spellEnd"/>
       <w:r>
-        <w:t xml:space="preserve"> og opdatere hvor langt jobbet er nået i samme </w:t>
+        <w:t xml:space="preserve"> og opdatere</w:t>
+      </w:r>
+      <w:r>
+        <w:t>r</w:t>
+      </w:r>
+      <w:r>
+        <w:t xml:space="preserve"> hvor langt jobbet er nået i samme </w:t>
       </w:r>
       <w:proofErr w:type="spellStart"/>
       <w:r>
@@ -2339,7 +2379,13 @@
       </w:r>
       <w:proofErr w:type="spellEnd"/>
       <w:r>
-        <w:t xml:space="preserve"> på (default) 3 sekunder der sikre at man ikke henter data op til det sekund som scriptet køre</w:t>
+        <w:t xml:space="preserve"> på (default) 3 sekunder der sikre</w:t>
+      </w:r>
+      <w:r>
+        <w:t>r</w:t>
+      </w:r>
+      <w:r>
+        <w:t xml:space="preserve"> at man ikke henter data op til det sekund som scriptet køre</w:t>
       </w:r>
       <w:r>
         <w:t>r</w:t>
@@ -2372,7 +2418,7 @@
       </w:r>
       <w:proofErr w:type="spellEnd"/>
       <w:r>
-        <w:t xml:space="preserve"> på NSP platformen, og udstiller de opsamlede logs til aftager systemerne.</w:t>
+        <w:t xml:space="preserve"> på NSP platformen, og udstiller de opsamlede logs til aftagersystemerne.</w:t>
       </w:r>
     </w:p>
     <w:p/>
@@ -2443,7 +2489,15 @@
       </w:r>
       <w:proofErr w:type="spellStart"/>
       <w:r>
-        <w:t>konfigurebart</w:t>
+        <w:t>konfigure</w:t>
+      </w:r>
+      <w:r>
+        <w:t>r</w:t>
+      </w:r>
+      <w:bookmarkStart w:id="11" w:name="_GoBack"/>
+      <w:bookmarkEnd w:id="11"/>
+      <w:r>
+        <w:t>bart</w:t>
       </w:r>
       <w:proofErr w:type="spellEnd"/>
       <w:r>
@@ -2455,17 +2509,17 @@
       <w:pPr>
         <w:pStyle w:val="Overskrift1"/>
       </w:pPr>
-      <w:bookmarkStart w:id="11" w:name="_Toc263424147"/>
-      <w:bookmarkStart w:id="12" w:name="_Toc292960819"/>
-      <w:bookmarkStart w:id="13" w:name="_Toc328726974"/>
+      <w:bookmarkStart w:id="12" w:name="_Toc263424147"/>
+      <w:bookmarkStart w:id="13" w:name="_Toc292960819"/>
+      <w:bookmarkStart w:id="14" w:name="_Toc328726974"/>
       <w:proofErr w:type="spellStart"/>
       <w:r>
         <w:lastRenderedPageBreak/>
         <w:t>Ændringslog</w:t>
       </w:r>
-      <w:bookmarkEnd w:id="11"/>
       <w:bookmarkEnd w:id="12"/>
       <w:bookmarkEnd w:id="13"/>
+      <w:bookmarkEnd w:id="14"/>
       <w:proofErr w:type="spellEnd"/>
     </w:p>
     <w:p>
@@ -2715,7 +2769,6 @@
                 <w:lang w:val="da-DK"/>
               </w:rPr>
             </w:pPr>
-            <w:proofErr w:type="gramStart"/>
             <w:r>
               <w:rPr>
                 <w:rFonts w:ascii="Arial" w:hAnsi="Arial" w:cs="Arial"/>
@@ -2734,7 +2787,6 @@
               </w:rPr>
               <w:t>.1</w:t>
             </w:r>
-            <w:proofErr w:type="gramEnd"/>
           </w:p>
         </w:tc>
         <w:tc>
@@ -2999,7 +3051,7 @@
         <w:rStyle w:val="Sidetal1"/>
         <w:noProof/>
       </w:rPr>
-      <w:t>2</w:t>
+      <w:t>4</w:t>
     </w:r>
     <w:r>
       <w:rPr>
@@ -3082,14 +3134,27 @@
     <w:r>
       <w:t xml:space="preserve"> af </w:t>
     </w:r>
-    <w:fldSimple w:instr=" NUMPAGES ">
-      <w:r>
-        <w:rPr>
-          <w:noProof/>
-        </w:rPr>
-        <w:t>6</w:t>
-      </w:r>
-    </w:fldSimple>
+    <w:r>
+      <w:fldChar w:fldCharType="begin"/>
+    </w:r>
+    <w:r>
+      <w:instrText xml:space="preserve"> NUMPAGES </w:instrText>
+    </w:r>
+    <w:r>
+      <w:fldChar w:fldCharType="separate"/>
+    </w:r>
+    <w:r>
+      <w:rPr>
+        <w:noProof/>
+      </w:rPr>
+      <w:t>6</w:t>
+    </w:r>
+    <w:r>
+      <w:rPr>
+        <w:noProof/>
+      </w:rPr>
+      <w:fldChar w:fldCharType="end"/>
+    </w:r>
   </w:p>
   <w:p/>
 </w:ftr>
@@ -10595,7 +10660,7 @@
 </file>
 
 <file path=word/stylesWithEffects.xml><?xml version="1.0" encoding="utf-8"?>
-<w:styles xmlns:wpc="http://schemas.microsoft.com/office/word/2010/wordprocessingCanvas" xmlns:mo="http://schemas.microsoft.com/office/mac/office/2008/main" xmlns:mc="http://schemas.openxmlformats.org/markup-compatibility/2006" xmlns:mv="urn:schemas-microsoft-com:mac:vml" xmlns:o="urn:schemas-microsoft-com:office:office" xmlns:r="http://schemas.openxmlformats.org/officeDocument/2006/relationships" xmlns:m="http://schemas.openxmlformats.org/officeDocument/2006/math" xmlns:v="urn:schemas-microsoft-com:vml" xmlns:wp14="http://schemas.microsoft.com/office/word/2010/wordprocessingDrawing" xmlns:wp="http://schemas.openxmlformats.org/drawingml/2006/wordprocessingDrawing" xmlns:w10="urn:schemas-microsoft-com:office:word" xmlns:w="http://schemas.openxmlformats.org/wordprocessingml/2006/main" xmlns:w14="http://schemas.microsoft.com/office/word/2010/wordml" xmlns:wpg="http://schemas.microsoft.com/office/word/2010/wordprocessingGroup" xmlns:wpi="http://schemas.microsoft.com/office/word/2010/wordprocessingInk" xmlns:wne="http://schemas.microsoft.com/office/word/2006/wordml" xmlns:wps="http://schemas.microsoft.com/office/word/2010/wordprocessingShape" mc:Ignorable="w14 wp14">
+<w:styles xmlns:wpc="http://schemas.microsoft.com/office/word/2010/wordprocessingCanvas" xmlns:mo="http://schemas.microsoft.com/office/mac/office/2008/main" xmlns:mc="http://schemas.openxmlformats.org/markup-compatibility/2006" xmlns:mv="urn:schemas-microsoft-com:mac:vml" xmlns:o="urn:schemas-microsoft-com:office:office" xmlns:r="http://schemas.openxmlformats.org/officeDocument/2006/relationships" xmlns:m="http://schemas.openxmlformats.org/officeDocument/2006/math" xmlns:v="urn:schemas-microsoft-com:vml" xmlns:wp14="http://schemas.microsoft.com/office/word/2010/wordprocessingDrawing" xmlns:wp="http://schemas.openxmlformats.org/drawingml/2006/wordprocessingDrawing" xmlns:w10="urn:schemas-microsoft-com:office:word" xmlns:w="http://schemas.openxmlformats.org/wordprocessingml/2006/main" xmlns:w14="http://schemas.microsoft.com/office/word/2010/wordml" xmlns:wpg="http://schemas.microsoft.com/office/word/2010/wordprocessingGroup" xmlns:wpi="http://schemas.microsoft.com/office/word/2010/wordprocessingInk" xmlns:wne="http://schemas.microsoft.com/office/word/2006/wordml" xmlns:wps="http://schemas.microsoft.com/office/word/2010/wordprocessingShape" mc:Ignorable="w14 wp14 mv">
   <w:docDefaults>
     <w:rPrDefault>
       <w:rPr>
@@ -10817,6 +10882,7 @@
   <w:style w:type="character" w:default="1" w:styleId="DefaultParagraphFont">
     <w:name w:val="Default Paragraph Font"/>
     <w:uiPriority w:val="1"/>
+    <w:semiHidden/>
     <w:unhideWhenUsed/>
   </w:style>
   <w:style w:type="table" w:default="1" w:styleId="TableNormal">
@@ -13662,7 +13728,7 @@
 </file>
 
 <file path=customXml/itemProps1.xml><?xml version="1.0" encoding="utf-8"?>
-<ds:datastoreItem xmlns:ds="http://schemas.openxmlformats.org/officeDocument/2006/customXml" ds:itemID="{CCFAA49E-E0C0-494B-BCAD-36A4C196D571}">
+<ds:datastoreItem xmlns:ds="http://schemas.openxmlformats.org/officeDocument/2006/customXml" ds:itemID="{599CA0CD-96E2-4E0E-8F96-3598DDD7F492}">
   <ds:schemaRefs>
     <ds:schemaRef ds:uri="http://schemas.openxmlformats.org/officeDocument/2006/bibliography"/>
   </ds:schemaRefs>

</xml_diff>